<commit_message>
Meilenstein 2 Sitzung pdf
</commit_message>
<xml_diff>
--- a/documents/00_Sitzungen/Milestone_2/Meilenstein 2 Traktantenliste.docx
+++ b/documents/00_Sitzungen/Milestone_2/Meilenstein 2 Traktantenliste.docx
@@ -576,6 +576,7 @@
           <w:rFonts w:asciiTheme="minorHAnsi" w:hAnsiTheme="minorHAnsi" w:cstheme="minorHAnsi"/>
           <w:b/>
           <w:sz w:val="38"/>
+          <w:lang w:val="en-US"/>
         </w:rPr>
       </w:pPr>
       <w:r>
@@ -583,6 +584,7 @@
           <w:rFonts w:asciiTheme="minorHAnsi" w:hAnsiTheme="minorHAnsi" w:cstheme="minorHAnsi"/>
           <w:b/>
           <w:sz w:val="38"/>
+          <w:lang w:val="en-US"/>
         </w:rPr>
         <w:t>GRUPPE 16:</w:t>
       </w:r>
@@ -595,6 +597,7 @@
         <w:rPr>
           <w:rFonts w:asciiTheme="minorHAnsi" w:hAnsiTheme="minorHAnsi" w:cstheme="minorHAnsi"/>
           <w:sz w:val="38"/>
+          <w:lang w:val="en-US"/>
         </w:rPr>
       </w:pPr>
       <w:bookmarkStart w:id="0" w:name="_Hlk508275438"/>
@@ -602,6 +605,7 @@
         <w:rPr>
           <w:rFonts w:asciiTheme="minorHAnsi" w:hAnsiTheme="minorHAnsi" w:cstheme="minorHAnsi"/>
           <w:sz w:val="38"/>
+          <w:lang w:val="en-US"/>
         </w:rPr>
         <w:t>Reto Mayer, Jonas Rüegge, Marco Sutter, Fabian Wipf</w:t>
       </w:r>
@@ -617,6 +621,7 @@
           <w:b/>
           <w:sz w:val="48"/>
           <w:szCs w:val="48"/>
+          <w:lang w:val="en-US"/>
         </w:rPr>
       </w:pPr>
       <w:r>
@@ -625,6 +630,7 @@
           <w:b/>
           <w:sz w:val="48"/>
           <w:szCs w:val="48"/>
+          <w:lang w:val="en-US"/>
         </w:rPr>
         <w:br w:type="page"/>
       </w:r>
@@ -1539,13 +1545,7 @@
               <w:rPr>
                 <w:rFonts w:asciiTheme="minorHAnsi" w:hAnsiTheme="minorHAnsi" w:cstheme="minorHAnsi"/>
               </w:rPr>
-              <w:t>Startseite</w:t>
-            </w:r>
-            <w:r>
-              <w:rPr>
-                <w:rFonts w:asciiTheme="minorHAnsi" w:hAnsiTheme="minorHAnsi" w:cstheme="minorHAnsi"/>
-              </w:rPr>
-              <w:t xml:space="preserve"> / Anmelden</w:t>
+              <w:t>Startseite / Anmelden</w:t>
             </w:r>
           </w:p>
         </w:tc>
@@ -1914,13 +1914,7 @@
               <w:rPr>
                 <w:rFonts w:asciiTheme="minorHAnsi" w:hAnsiTheme="minorHAnsi" w:cstheme="minorHAnsi"/>
               </w:rPr>
-              <w:t>~</w:t>
-            </w:r>
-            <w:r>
-              <w:rPr>
-                <w:rFonts w:asciiTheme="minorHAnsi" w:hAnsiTheme="minorHAnsi" w:cstheme="minorHAnsi"/>
-              </w:rPr>
-              <w:t>2</w:t>
+              <w:t>~2</w:t>
             </w:r>
             <w:r>
               <w:rPr>
@@ -1970,7 +1964,23 @@
                 <w:rFonts w:asciiTheme="minorHAnsi" w:hAnsiTheme="minorHAnsi" w:cstheme="minorHAnsi"/>
                 <w:b/>
               </w:rPr>
-              <w:t>Ausblich Meilenstein 3</w:t>
+              <w:t>Ausblic</w:t>
+            </w:r>
+            <w:r>
+              <w:rPr>
+                <w:rFonts w:asciiTheme="minorHAnsi" w:hAnsiTheme="minorHAnsi" w:cstheme="minorHAnsi"/>
+                <w:b/>
+              </w:rPr>
+              <w:t>k</w:t>
+            </w:r>
+            <w:bookmarkStart w:id="1" w:name="_GoBack"/>
+            <w:bookmarkEnd w:id="1"/>
+            <w:r>
+              <w:rPr>
+                <w:rFonts w:asciiTheme="minorHAnsi" w:hAnsiTheme="minorHAnsi" w:cstheme="minorHAnsi"/>
+                <w:b/>
+              </w:rPr>
+              <w:t xml:space="preserve"> Meilenstein 3</w:t>
             </w:r>
           </w:p>
         </w:tc>
@@ -2122,13 +2132,7 @@
               <w:rPr>
                 <w:rFonts w:asciiTheme="minorHAnsi" w:hAnsiTheme="minorHAnsi" w:cstheme="minorHAnsi"/>
               </w:rPr>
-              <w:t>~</w:t>
-            </w:r>
-            <w:r>
-              <w:rPr>
-                <w:rFonts w:asciiTheme="minorHAnsi" w:hAnsiTheme="minorHAnsi" w:cstheme="minorHAnsi"/>
-              </w:rPr>
-              <w:t>1’</w:t>
+              <w:t>~1’</w:t>
             </w:r>
           </w:p>
         </w:tc>
@@ -2223,13 +2227,7 @@
               <w:rPr>
                 <w:rFonts w:asciiTheme="minorHAnsi" w:hAnsiTheme="minorHAnsi" w:cstheme="minorHAnsi"/>
               </w:rPr>
-              <w:t>~</w:t>
-            </w:r>
-            <w:r>
-              <w:rPr>
-                <w:rFonts w:asciiTheme="minorHAnsi" w:hAnsiTheme="minorHAnsi" w:cstheme="minorHAnsi"/>
-              </w:rPr>
-              <w:t>1’</w:t>
+              <w:t>~1’</w:t>
             </w:r>
           </w:p>
         </w:tc>
@@ -2248,8 +2246,6 @@
           <w:rFonts w:asciiTheme="minorHAnsi" w:hAnsiTheme="minorHAnsi" w:cstheme="minorHAnsi"/>
         </w:rPr>
       </w:pPr>
-      <w:bookmarkStart w:id="1" w:name="_GoBack"/>
-      <w:bookmarkEnd w:id="1"/>
     </w:p>
     <w:sectPr>
       <w:headerReference w:type="default" r:id="rId9"/>
@@ -7038,7 +7034,7 @@
 </file>
 
 <file path=customXml/itemProps1.xml><?xml version="1.0" encoding="utf-8"?>
-<ds:datastoreItem xmlns:ds="http://schemas.openxmlformats.org/officeDocument/2006/customXml" ds:itemID="{59AE3AF5-CC58-4D1C-B426-DBC790D8DB77}">
+<ds:datastoreItem xmlns:ds="http://schemas.openxmlformats.org/officeDocument/2006/customXml" ds:itemID="{024A1BCA-6F72-44BE-BFB6-D95C50A742D6}">
   <ds:schemaRefs>
     <ds:schemaRef ds:uri="http://schemas.openxmlformats.org/officeDocument/2006/bibliography"/>
   </ds:schemaRefs>

</xml_diff>